<commit_message>
change hash logic and dfs
</commit_message>
<xml_diff>
--- a/初赛赛题说明4.3.docx
+++ b/初赛赛题说明4.3.docx
@@ -1674,9 +1674,13 @@
         <w:pStyle w:val="180"/>
         <w:rPr>
           <w:rFonts w:hint="default"/>
-        </w:rPr>
-      </w:pPr>
-      <w:r>
+          <w:color w:val="FF0000"/>
+        </w:rPr>
+      </w:pPr>
+      <w:r>
+        <w:rPr>
+          <w:color w:val="FF0000"/>
+        </w:rPr>
         <w:t>账号A给账号B最多转账一次</w:t>
       </w:r>
     </w:p>
@@ -1799,8 +1803,8 @@
       </w:pPr>
       <w:bookmarkStart w:id="6" w:name="_ZH-CN_TOPIC_0220760535"/>
       <w:bookmarkEnd w:id="6"/>
-      <w:bookmarkStart w:id="7" w:name="_Toc30183530"/>
-      <w:bookmarkStart w:id="8" w:name="_ZH-CN_TOPIC_0220760535-chtext"/>
+      <w:bookmarkStart w:id="7" w:name="_ZH-CN_TOPIC_0220760535-chtext"/>
+      <w:bookmarkStart w:id="8" w:name="_Toc30183530"/>
       <w:r>
         <w:t>输出信息</w:t>
       </w:r>
@@ -1870,11 +1874,59 @@
         <w:pStyle w:val="186"/>
         <w:rPr>
           <w:rFonts w:hint="default"/>
-        </w:rPr>
-      </w:pPr>
-      <w:r>
-        <w:t>输出循环转账路径要按照指定排序策略进行排序：每条循环转账中，ID（ID转为无符号整数后）最小的第一个输出；总体按照循环转账路径长度升序排序；同一级别的路径长度下循环转账账号ID序列，按照字典序（ID转为无符号整数后）升序排序。</w:t>
-      </w:r>
+          <w:lang w:val="en-US"/>
+        </w:rPr>
+      </w:pPr>
+      <w:r>
+        <w:t>输出循环转账路径要按照指定排序策略进行排序：</w:t>
+      </w:r>
+      <w:r>
+        <w:rPr>
+          <w:color w:val="FF0000"/>
+        </w:rPr>
+        <w:t>每条</w:t>
+      </w:r>
+      <w:r>
+        <w:t>循环转账中，ID（ID转为无符号整数后）</w:t>
+      </w:r>
+      <w:r>
+        <w:rPr>
+          <w:color w:val="FF0000"/>
+        </w:rPr>
+        <w:t>最小</w:t>
+      </w:r>
+      <w:r>
+        <w:t>的第一个输出；</w:t>
+      </w:r>
+      <w:r>
+        <w:rPr>
+          <w:color w:val="FF0000"/>
+        </w:rPr>
+        <w:t>总体</w:t>
+      </w:r>
+      <w:r>
+        <w:t>按照循环转账</w:t>
+      </w:r>
+      <w:r>
+        <w:rPr>
+          <w:color w:val="FF0000"/>
+        </w:rPr>
+        <w:t>路径长度升序</w:t>
+      </w:r>
+      <w:r>
+        <w:t>排序；</w:t>
+      </w:r>
+      <w:r>
+        <w:rPr>
+          <w:color w:val="FF0000"/>
+        </w:rPr>
+        <w:t>同一级别的路径长度</w:t>
+      </w:r>
+      <w:r>
+        <w:t>下循环转账账号ID序列，按照字典序（ID转为无符号整数后）升序排序。</w:t>
+      </w:r>
+      <w:bookmarkStart w:id="24" w:name="_GoBack"/>
+      <w:bookmarkEnd w:id="24"/>
     </w:p>
     <w:p>
       <w:pPr>
@@ -1930,9 +1982,17 @@
       <w:pPr>
         <w:rPr>
           <w:rFonts w:hint="default"/>
-        </w:rPr>
-      </w:pPr>
-      <w:r>
+          <w:b/>
+          <w:bCs/>
+          <w:color w:val="0000FF"/>
+        </w:rPr>
+      </w:pPr>
+      <w:r>
+        <w:rPr>
+          <w:b/>
+          <w:bCs/>
+          <w:color w:val="0000FF"/>
+        </w:rPr>
         <w:t>1,2,5,4</w:t>
       </w:r>
     </w:p>
@@ -1952,8 +2012,6 @@
       </w:r>
       <w:bookmarkEnd w:id="10"/>
       <w:bookmarkEnd w:id="11"/>
-      <w:bookmarkStart w:id="24" w:name="_GoBack"/>
-      <w:bookmarkEnd w:id="24"/>
     </w:p>
     <w:p>
       <w:pPr>
@@ -2085,8 +2143,8 @@
       </w:pPr>
       <w:bookmarkStart w:id="15" w:name="_ZH-CN_TOPIC_0220760538"/>
       <w:bookmarkEnd w:id="15"/>
-      <w:bookmarkStart w:id="16" w:name="_ZH-CN_TOPIC_0220760538-chtext"/>
-      <w:bookmarkStart w:id="17" w:name="_Toc30183533"/>
+      <w:bookmarkStart w:id="16" w:name="_Toc30183533"/>
+      <w:bookmarkStart w:id="17" w:name="_ZH-CN_TOPIC_0220760538-chtext"/>
       <w:r>
         <w:t>排分规则</w:t>
       </w:r>
@@ -2135,8 +2193,8 @@
       </w:pPr>
       <w:bookmarkStart w:id="18" w:name="_ZH-CN_TOPIC_0220760539"/>
       <w:bookmarkEnd w:id="18"/>
-      <w:bookmarkStart w:id="19" w:name="_Toc30183534"/>
-      <w:bookmarkStart w:id="20" w:name="_ZH-CN_TOPIC_0220760539-chtext"/>
+      <w:bookmarkStart w:id="19" w:name="_ZH-CN_TOPIC_0220760539-chtext"/>
+      <w:bookmarkStart w:id="20" w:name="_Toc30183534"/>
       <w:r>
         <w:t>其它说明</w:t>
       </w:r>
@@ -7732,42 +7790,42 @@
     <w:lsdException w:qFormat="1" w:unhideWhenUsed="0" w:uiPriority="0" w:semiHidden="0" w:name="heading 9"/>
     <w:lsdException w:unhideWhenUsed="0" w:uiPriority="0" w:semiHidden="0" w:name="index 1"/>
     <w:lsdException w:unhideWhenUsed="0" w:uiPriority="0" w:semiHidden="0" w:name="index 2"/>
-    <w:lsdException w:unhideWhenUsed="0" w:uiPriority="0" w:semiHidden="0" w:name="index 3"/>
+    <w:lsdException w:qFormat="1" w:unhideWhenUsed="0" w:uiPriority="0" w:semiHidden="0" w:name="index 3"/>
     <w:lsdException w:unhideWhenUsed="0" w:uiPriority="0" w:name="index 4"/>
     <w:lsdException w:unhideWhenUsed="0" w:uiPriority="0" w:name="index 5"/>
     <w:lsdException w:qFormat="1" w:unhideWhenUsed="0" w:uiPriority="0" w:name="index 6"/>
-    <w:lsdException w:unhideWhenUsed="0" w:uiPriority="0" w:name="index 7"/>
+    <w:lsdException w:qFormat="1" w:unhideWhenUsed="0" w:uiPriority="0" w:name="index 7"/>
     <w:lsdException w:unhideWhenUsed="0" w:uiPriority="0" w:name="index 8"/>
     <w:lsdException w:qFormat="1" w:unhideWhenUsed="0" w:uiPriority="0" w:name="index 9"/>
     <w:lsdException w:unhideWhenUsed="0" w:uiPriority="39" w:semiHidden="0" w:name="toc 1"/>
     <w:lsdException w:unhideWhenUsed="0" w:uiPriority="39" w:semiHidden="0" w:name="toc 2"/>
     <w:lsdException w:unhideWhenUsed="0" w:uiPriority="0" w:name="toc 3"/>
     <w:lsdException w:unhideWhenUsed="0" w:uiPriority="0" w:name="toc 4"/>
-    <w:lsdException w:unhideWhenUsed="0" w:uiPriority="0" w:name="toc 5"/>
+    <w:lsdException w:qFormat="1" w:unhideWhenUsed="0" w:uiPriority="0" w:name="toc 5"/>
     <w:lsdException w:unhideWhenUsed="0" w:uiPriority="0" w:name="toc 6"/>
-    <w:lsdException w:unhideWhenUsed="0" w:uiPriority="0" w:name="toc 7"/>
+    <w:lsdException w:qFormat="1" w:unhideWhenUsed="0" w:uiPriority="0" w:name="toc 7"/>
     <w:lsdException w:unhideWhenUsed="0" w:uiPriority="0" w:name="toc 8"/>
     <w:lsdException w:unhideWhenUsed="0" w:uiPriority="0" w:name="toc 9"/>
     <w:lsdException w:unhideWhenUsed="0" w:uiPriority="0" w:name="Normal Indent"/>
-    <w:lsdException w:unhideWhenUsed="0" w:uiPriority="0" w:name="footnote text"/>
+    <w:lsdException w:qFormat="1" w:unhideWhenUsed="0" w:uiPriority="0" w:name="footnote text"/>
     <w:lsdException w:unhideWhenUsed="0" w:uiPriority="0" w:name="annotation text"/>
-    <w:lsdException w:unhideWhenUsed="0" w:uiPriority="0" w:semiHidden="0" w:name="header"/>
-    <w:lsdException w:unhideWhenUsed="0" w:uiPriority="0" w:name="footer"/>
+    <w:lsdException w:qFormat="1" w:unhideWhenUsed="0" w:uiPriority="0" w:semiHidden="0" w:name="header"/>
+    <w:lsdException w:qFormat="1" w:unhideWhenUsed="0" w:uiPriority="0" w:name="footer"/>
     <w:lsdException w:unhideWhenUsed="0" w:uiPriority="0" w:name="index heading"/>
     <w:lsdException w:qFormat="1" w:unhideWhenUsed="0" w:uiPriority="0" w:semiHidden="0" w:name="caption"/>
     <w:lsdException w:unhideWhenUsed="0" w:uiPriority="0" w:name="table of figures"/>
     <w:lsdException w:unhideWhenUsed="0" w:uiPriority="0" w:name="envelope address"/>
-    <w:lsdException w:unhideWhenUsed="0" w:uiPriority="0" w:name="envelope return"/>
+    <w:lsdException w:qFormat="1" w:unhideWhenUsed="0" w:uiPriority="0" w:name="envelope return"/>
     <w:lsdException w:unhideWhenUsed="0" w:uiPriority="0" w:name="footnote reference"/>
     <w:lsdException w:unhideWhenUsed="0" w:uiPriority="0" w:name="annotation reference"/>
     <w:lsdException w:unhideWhenUsed="0" w:uiPriority="0" w:name="line number"/>
     <w:lsdException w:unhideWhenUsed="0" w:uiPriority="0" w:name="page number"/>
     <w:lsdException w:unhideWhenUsed="0" w:uiPriority="0" w:name="endnote reference"/>
     <w:lsdException w:unhideWhenUsed="0" w:uiPriority="0" w:name="endnote text"/>
-    <w:lsdException w:unhideWhenUsed="0" w:uiPriority="0" w:name="table of authorities"/>
+    <w:lsdException w:qFormat="1" w:unhideWhenUsed="0" w:uiPriority="0" w:name="table of authorities"/>
     <w:lsdException w:unhideWhenUsed="0" w:uiPriority="0" w:name="macro"/>
     <w:lsdException w:unhideWhenUsed="0" w:uiPriority="0" w:name="toa heading"/>
-    <w:lsdException w:unhideWhenUsed="0" w:uiPriority="0" w:name="List"/>
+    <w:lsdException w:qFormat="1" w:unhideWhenUsed="0" w:uiPriority="0" w:name="List"/>
     <w:lsdException w:unhideWhenUsed="0" w:uiPriority="0" w:name="List Bullet"/>
     <w:lsdException w:unhideWhenUsed="0" w:uiPriority="0" w:name="List Number"/>
     <w:lsdException w:unhideWhenUsed="0" w:uiPriority="0" w:name="List 2"/>
@@ -7776,7 +7834,7 @@
     <w:lsdException w:unhideWhenUsed="0" w:uiPriority="0" w:name="List 5"/>
     <w:lsdException w:unhideWhenUsed="0" w:uiPriority="0" w:name="List Bullet 2"/>
     <w:lsdException w:unhideWhenUsed="0" w:uiPriority="0" w:name="List Bullet 3"/>
-    <w:lsdException w:unhideWhenUsed="0" w:uiPriority="0" w:name="List Bullet 4"/>
+    <w:lsdException w:qFormat="1" w:unhideWhenUsed="0" w:uiPriority="0" w:name="List Bullet 4"/>
     <w:lsdException w:unhideWhenUsed="0" w:uiPriority="0" w:name="List Bullet 5"/>
     <w:lsdException w:unhideWhenUsed="0" w:uiPriority="0" w:name="List Number 2"/>
     <w:lsdException w:unhideWhenUsed="0" w:uiPriority="0" w:name="List Number 3"/>
@@ -7791,7 +7849,7 @@
     <w:lsdException w:unhideWhenUsed="0" w:uiPriority="0" w:name="List Continue"/>
     <w:lsdException w:unhideWhenUsed="0" w:uiPriority="0" w:name="List Continue 2"/>
     <w:lsdException w:unhideWhenUsed="0" w:uiPriority="0" w:name="List Continue 3"/>
-    <w:lsdException w:unhideWhenUsed="0" w:uiPriority="0" w:name="List Continue 4"/>
+    <w:lsdException w:qFormat="1" w:unhideWhenUsed="0" w:uiPriority="0" w:name="List Continue 4"/>
     <w:lsdException w:unhideWhenUsed="0" w:uiPriority="0" w:name="List Continue 5"/>
     <w:lsdException w:unhideWhenUsed="0" w:uiPriority="0" w:name="Message Header"/>
     <w:lsdException w:qFormat="1" w:unhideWhenUsed="0" w:uiPriority="0" w:semiHidden="0" w:name="Subtitle"/>
@@ -7809,7 +7867,7 @@
     <w:lsdException w:unhideWhenUsed="0" w:uiPriority="0" w:semiHidden="0" w:name="FollowedHyperlink"/>
     <w:lsdException w:qFormat="1" w:unhideWhenUsed="0" w:uiPriority="0" w:semiHidden="0" w:name="Strong"/>
     <w:lsdException w:qFormat="1" w:unhideWhenUsed="0" w:uiPriority="0" w:semiHidden="0" w:name="Emphasis"/>
-    <w:lsdException w:unhideWhenUsed="0" w:uiPriority="0" w:name="Document Map"/>
+    <w:lsdException w:qFormat="1" w:unhideWhenUsed="0" w:uiPriority="0" w:name="Document Map"/>
     <w:lsdException w:unhideWhenUsed="0" w:uiPriority="0" w:name="Plain Text"/>
     <w:lsdException w:unhideWhenUsed="0" w:uiPriority="0" w:name="E-mail Signature"/>
     <w:lsdException w:unhideWhenUsed="0" w:uiPriority="0" w:name="Normal (Web)"/>
@@ -7823,7 +7881,7 @@
     <w:lsdException w:unhideWhenUsed="0" w:uiPriority="0" w:name="HTML Sample"/>
     <w:lsdException w:unhideWhenUsed="0" w:uiPriority="0" w:name="HTML Typewriter"/>
     <w:lsdException w:unhideWhenUsed="0" w:uiPriority="0" w:name="HTML Variable"/>
-    <w:lsdException w:uiPriority="99" w:name="Normal Table"/>
+    <w:lsdException w:qFormat="1" w:uiPriority="99" w:name="Normal Table"/>
     <w:lsdException w:unhideWhenUsed="0" w:uiPriority="0" w:name="annotation subject"/>
     <w:lsdException w:unhideWhenUsed="0" w:uiPriority="0" w:name="Table Simple 1"/>
     <w:lsdException w:unhideWhenUsed="0" w:uiPriority="0" w:name="Table Simple 2"/>
@@ -8191,6 +8249,7 @@
     <w:name w:val="Normal Table"/>
     <w:semiHidden/>
     <w:unhideWhenUsed/>
+    <w:qFormat/>
     <w:uiPriority w:val="99"/>
     <w:tblPr>
       <w:tblCellMar>
@@ -8248,6 +8307,7 @@
     <w:basedOn w:val="1"/>
     <w:next w:val="1"/>
     <w:semiHidden/>
+    <w:qFormat/>
     <w:uiPriority w:val="0"/>
     <w:pPr>
       <w:ind w:left="2520"/>
@@ -8273,6 +8333,7 @@
     <w:basedOn w:val="1"/>
     <w:next w:val="1"/>
     <w:semiHidden/>
+    <w:qFormat/>
     <w:uiPriority w:val="0"/>
     <w:pPr>
       <w:ind w:left="420"/>
@@ -8292,6 +8353,7 @@
     <w:name w:val="List Bullet 4"/>
     <w:basedOn w:val="1"/>
     <w:semiHidden/>
+    <w:qFormat/>
     <w:uiPriority w:val="0"/>
     <w:pPr>
       <w:numPr>
@@ -8399,6 +8461,7 @@
     <w:name w:val="Document Map"/>
     <w:basedOn w:val="1"/>
     <w:semiHidden/>
+    <w:qFormat/>
     <w:uiPriority w:val="0"/>
     <w:pPr>
       <w:shd w:val="clear" w:color="auto" w:fill="000080"/>
@@ -8576,6 +8639,7 @@
     <w:basedOn w:val="1"/>
     <w:next w:val="1"/>
     <w:semiHidden/>
+    <w:qFormat/>
     <w:uiPriority w:val="0"/>
     <w:pPr>
       <w:spacing w:before="80" w:after="80"/>
@@ -8650,6 +8714,7 @@
   <w:style w:type="paragraph" w:styleId="49">
     <w:name w:val="index 3"/>
     <w:next w:val="1"/>
+    <w:qFormat/>
     <w:uiPriority w:val="0"/>
     <w:pPr>
       <w:adjustRightInd w:val="0"/>
@@ -8714,6 +8779,7 @@
     <w:name w:val="footer"/>
     <w:basedOn w:val="56"/>
     <w:semiHidden/>
+    <w:qFormat/>
     <w:uiPriority w:val="0"/>
     <w:pPr>
       <w:spacing w:before="200" w:after="200"/>
@@ -8744,6 +8810,7 @@
     <w:name w:val="envelope return"/>
     <w:basedOn w:val="1"/>
     <w:semiHidden/>
+    <w:qFormat/>
     <w:uiPriority w:val="0"/>
     <w:rPr>
       <w:rFonts w:ascii="Arial" w:hAnsi="Arial"/>
@@ -8752,6 +8819,7 @@
   <w:style w:type="paragraph" w:styleId="58">
     <w:name w:val="header"/>
     <w:basedOn w:val="1"/>
+    <w:qFormat/>
     <w:uiPriority w:val="0"/>
     <w:pPr>
       <w:tabs>
@@ -8797,6 +8865,7 @@
     <w:name w:val="List Continue 4"/>
     <w:basedOn w:val="1"/>
     <w:semiHidden/>
+    <w:qFormat/>
     <w:uiPriority w:val="0"/>
     <w:pPr>
       <w:spacing w:after="120"/>
@@ -8881,6 +8950,7 @@
     <w:name w:val="List"/>
     <w:basedOn w:val="1"/>
     <w:semiHidden/>
+    <w:qFormat/>
     <w:uiPriority w:val="0"/>
     <w:pPr>
       <w:ind w:left="200" w:hanging="200" w:hangingChars="200"/>
@@ -8890,6 +8960,7 @@
     <w:name w:val="footnote text"/>
     <w:basedOn w:val="1"/>
     <w:semiHidden/>
+    <w:qFormat/>
     <w:uiPriority w:val="0"/>
     <w:rPr>
       <w:sz w:val="18"/>
@@ -8937,6 +9008,7 @@
     <w:basedOn w:val="1"/>
     <w:next w:val="1"/>
     <w:semiHidden/>
+    <w:qFormat/>
     <w:uiPriority w:val="0"/>
     <w:pPr>
       <w:ind w:left="1470" w:hanging="210"/>
@@ -13346,7 +13418,6 @@
     <w:name w:val="Remarks Table"/>
     <w:basedOn w:val="89"/>
     <w:uiPriority w:val="0"/>
-    <w:tblPr/>
   </w:style>
   <w:style w:type="paragraph" w:customStyle="1" w:styleId="206">
     <w:name w:val="Step"/>

</xml_diff>